<commit_message>
Updated lab 1 report
</commit_message>
<xml_diff>
--- a/Lab 1/Report_knapsack_problem.docx
+++ b/Lab 1/Report_knapsack_problem.docx
@@ -88,6 +88,7 @@
         </w:rPr>
         <w:t>x</w:t>
       </w:r>
+      <w:proofErr w:type="gramStart"/>
       <w:r>
         <w:rPr>
           <w:i/>
@@ -103,7 +104,16 @@
           <w:iCs/>
           <w:lang w:val="en-US"/>
         </w:rPr>
-        <w:t>,..,..,x</w:t>
+        <w:t>,..</w:t>
+      </w:r>
+      <w:proofErr w:type="gramEnd"/>
+      <w:r>
+        <w:rPr>
+          <w:i/>
+          <w:iCs/>
+          <w:lang w:val="en-US"/>
+        </w:rPr>
+        <w:t>,..,x</w:t>
       </w:r>
       <w:r>
         <w:rPr>
@@ -407,6 +417,8 @@
         <w:rPr>
           <w:rStyle w:val="textlayer--absolute"/>
           <w:rFonts w:cstheme="minorHAnsi"/>
+          <w:b/>
+          <w:bCs/>
           <w:lang w:val="en-US"/>
         </w:rPr>
       </w:pPr>
@@ -414,6 +426,8 @@
         <w:rPr>
           <w:rStyle w:val="textlayer--absolute"/>
           <w:rFonts w:cstheme="minorHAnsi"/>
+          <w:b/>
+          <w:bCs/>
           <w:shd w:val="clear" w:color="auto" w:fill="F2F2F2"/>
           <w:lang w:val="en-US"/>
         </w:rPr>
@@ -1372,7 +1386,21 @@
         <w:rPr>
           <w:lang w:val="en-US"/>
         </w:rPr>
-        <w:t xml:space="preserve">are using 492,09 kb. So </w:t>
+        <w:t xml:space="preserve">are using 492,09 kb. </w:t>
+      </w:r>
+      <w:proofErr w:type="gramStart"/>
+      <w:r>
+        <w:rPr>
+          <w:lang w:val="en-US"/>
+        </w:rPr>
+        <w:t>So</w:t>
+      </w:r>
+      <w:proofErr w:type="gramEnd"/>
+      <w:r>
+        <w:rPr>
+          <w:lang w:val="en-US"/>
+        </w:rPr>
+        <w:t xml:space="preserve"> </w:t>
       </w:r>
       <w:proofErr w:type="spellStart"/>
       <w:r>
@@ -1473,14 +1501,30 @@
       <w:r>
         <w:t xml:space="preserve"> </w:t>
       </w:r>
-      <w:fldSimple w:instr=" SEQ Figure \* ARABIC ">
-        <w:r>
-          <w:rPr>
-            <w:noProof/>
-          </w:rPr>
-          <w:t>1</w:t>
-        </w:r>
-      </w:fldSimple>
+      <w:r>
+        <w:fldChar w:fldCharType="begin"/>
+      </w:r>
+      <w:r>
+        <w:instrText xml:space="preserve"> SEQ Figure \* ARAB</w:instrText>
+      </w:r>
+      <w:r>
+        <w:instrText xml:space="preserve">IC </w:instrText>
+      </w:r>
+      <w:r>
+        <w:fldChar w:fldCharType="separate"/>
+      </w:r>
+      <w:r>
+        <w:rPr>
+          <w:noProof/>
+        </w:rPr>
+        <w:t>1</w:t>
+      </w:r>
+      <w:r>
+        <w:rPr>
+          <w:noProof/>
+        </w:rPr>
+        <w:fldChar w:fldCharType="end"/>
+      </w:r>
       <w:r>
         <w:t xml:space="preserve">: </w:t>
       </w:r>
@@ -1641,14 +1685,27 @@
                             <w:r>
                               <w:t xml:space="preserve"> </w:t>
                             </w:r>
-                            <w:fldSimple w:instr=" SEQ Figure \* ARABIC ">
-                              <w:r>
-                                <w:rPr>
-                                  <w:noProof/>
-                                </w:rPr>
-                                <w:t>2</w:t>
-                              </w:r>
-                            </w:fldSimple>
+                            <w:r>
+                              <w:fldChar w:fldCharType="begin"/>
+                            </w:r>
+                            <w:r>
+                              <w:instrText xml:space="preserve"> SEQ Figure \* ARABIC </w:instrText>
+                            </w:r>
+                            <w:r>
+                              <w:fldChar w:fldCharType="separate"/>
+                            </w:r>
+                            <w:r>
+                              <w:rPr>
+                                <w:noProof/>
+                              </w:rPr>
+                              <w:t>2</w:t>
+                            </w:r>
+                            <w:r>
+                              <w:rPr>
+                                <w:noProof/>
+                              </w:rPr>
+                              <w:fldChar w:fldCharType="end"/>
+                            </w:r>
                             <w:r>
                               <w:t xml:space="preserve">: </w:t>
                             </w:r>

</xml_diff>